<commit_message>
Bao cao phan tich thiet ke he thong ban cuoi
</commit_message>
<xml_diff>
--- a/NHOM1-BAOCAOCUOIKY.docx
+++ b/NHOM1-BAOCAOCUOIKY.docx
@@ -15,6 +15,7 @@
       <w:r>
         <w:rPr>
           <w:noProof/>
+          <w:lang w:eastAsia="en-US"/>
         </w:rPr>
         <w:drawing>
           <wp:anchor distT="0" distB="0" distL="0" distR="0" simplePos="0" relativeHeight="251659264" behindDoc="1" locked="0" layoutInCell="1" allowOverlap="1" wp14:anchorId="2BB89B72" wp14:editId="64302BF8">
@@ -65,11 +66,6 @@
           <w:b/>
         </w:rPr>
         <w:tab/>
-      </w:r>
-      <w:r>
-        <w:rPr>
-          <w:b/>
-        </w:rPr>
         <w:t xml:space="preserve">TRƯỜNG ĐẠI HỌC SƯ PHẠM HÀ NỘI </w:t>
       </w:r>
     </w:p>
@@ -125,6 +121,7 @@
       <w:r>
         <w:rPr>
           <w:noProof/>
+          <w:lang w:eastAsia="en-US"/>
         </w:rPr>
         <w:drawing>
           <wp:anchor distT="0" distB="0" distL="0" distR="0" simplePos="0" relativeHeight="251661312" behindDoc="0" locked="0" layoutInCell="1" allowOverlap="1" wp14:anchorId="650DC3C0" wp14:editId="5C1B7863">
@@ -180,13 +177,7 @@
         <w:rPr>
           <w:b/>
         </w:rPr>
-        <w:t>CÔNG NGHỆ THÔNG TI</w:t>
-      </w:r>
-      <w:r>
-        <w:rPr>
-          <w:b/>
-        </w:rPr>
-        <w:t>N</w:t>
+        <w:t>CÔNG NGHỆ THÔNG TIN</w:t>
       </w:r>
     </w:p>
     <w:p>
@@ -1050,10 +1041,7 @@
         <w:outlineLvl w:val="0"/>
       </w:pPr>
       <w:r>
-        <w:t xml:space="preserve">1. </w:t>
-      </w:r>
-      <w:r>
-        <w:t>Kế hoạch thực hiện dự án</w:t>
+        <w:t>1. Kế hoạch thực hiện dự án</w:t>
       </w:r>
       <w:r>
         <w:tab/>
@@ -1070,10 +1058,7 @@
         <w:outlineLvl w:val="0"/>
       </w:pPr>
       <w:r>
-        <w:t xml:space="preserve">2. </w:t>
-      </w:r>
-      <w:r>
-        <w:t>Yêu cầu kiểm tra nghiệm thu</w:t>
+        <w:t>2. Yêu cầu kiểm tra nghiệm thu</w:t>
       </w:r>
       <w:r>
         <w:tab/>
@@ -1091,10 +1076,7 @@
         <w:outlineLvl w:val="0"/>
       </w:pPr>
       <w:r>
-        <w:t xml:space="preserve">PHẦN VII. </w:t>
-      </w:r>
-      <w:r>
-        <w:t>KỊCH BẢN CA SỬ DỤNG</w:t>
+        <w:t>PHẦN VII. KỊCH BẢN CA SỬ DỤNG</w:t>
       </w:r>
       <w:r>
         <w:tab/>
@@ -1112,10 +1094,7 @@
       </w:pPr>
       <w:r>
         <w:lastRenderedPageBreak/>
-        <w:t>PHẦN</w:t>
-      </w:r>
-      <w:r>
-        <w:t xml:space="preserve"> </w:t>
+        <w:t xml:space="preserve">PHẦN </w:t>
       </w:r>
       <w:r>
         <w:t xml:space="preserve">VIII. </w:t>
@@ -20672,8 +20651,6 @@
           <w:b/>
         </w:rPr>
       </w:pPr>
-      <w:bookmarkStart w:id="17" w:name="_GoBack"/>
-      <w:bookmarkEnd w:id="17"/>
     </w:p>
     <w:p>
       <w:pPr>
@@ -20956,6 +20933,21 @@
               <w:rPr>
                 <w:lang w:val="en-US"/>
               </w:rPr>
+              <w:t>-Code</w:t>
+            </w:r>
+            <w:bookmarkStart w:id="17" w:name="_GoBack"/>
+            <w:bookmarkEnd w:id="17"/>
+          </w:p>
+          <w:p>
+            <w:pPr>
+              <w:rPr>
+                <w:lang w:val="en-US"/>
+              </w:rPr>
+            </w:pPr>
+            <w:r>
+              <w:rPr>
+                <w:lang w:val="en-US"/>
+              </w:rPr>
               <w:t>- V</w:t>
             </w:r>
             <w:r>
@@ -21133,6 +21125,7 @@
               <w:rPr>
                 <w:lang w:val="en-US"/>
               </w:rPr>
+              <w:lastRenderedPageBreak/>
               <w:t>3</w:t>
             </w:r>
           </w:p>
@@ -21193,7 +21186,6 @@
               <w:rPr>
                 <w:lang w:val="en-US"/>
               </w:rPr>
-              <w:lastRenderedPageBreak/>
               <w:t>Thiết  kế cơ sở dữ liệu</w:t>
             </w:r>
           </w:p>
@@ -21208,7 +21200,6 @@
               <w:rPr>
                 <w:lang w:val="en-US"/>
               </w:rPr>
-              <w:lastRenderedPageBreak/>
               <w:t>09-12/2020</w:t>
             </w:r>
           </w:p>
@@ -22038,7 +22029,7 @@
             <w:noProof/>
             <w:sz w:val="24"/>
           </w:rPr>
-          <w:t>43</w:t>
+          <w:t>45</w:t>
         </w:r>
         <w:r>
           <w:rPr>
@@ -26189,6 +26180,7 @@
   <w:style w:type="character" w:default="1" w:styleId="DefaultParagraphFont">
     <w:name w:val="Default Paragraph Font"/>
     <w:uiPriority w:val="1"/>
+    <w:semiHidden/>
     <w:unhideWhenUsed/>
   </w:style>
   <w:style w:type="table" w:default="1" w:styleId="TableNormal">
@@ -26965,7 +26957,7 @@
 </file>
 
 <file path=customXml/itemProps1.xml><?xml version="1.0" encoding="utf-8"?>
-<ds:datastoreItem xmlns:ds="http://schemas.openxmlformats.org/officeDocument/2006/customXml" ds:itemID="{04564B50-0B25-42EF-9354-0002BD91A990}">
+<ds:datastoreItem xmlns:ds="http://schemas.openxmlformats.org/officeDocument/2006/customXml" ds:itemID="{B3CE80CA-48D8-4459-98A5-5D5C57B8A708}">
   <ds:schemaRefs>
     <ds:schemaRef ds:uri="http://schemas.openxmlformats.org/officeDocument/2006/bibliography"/>
   </ds:schemaRefs>

</xml_diff>